<commit_message>
CarDealer Exercise 2 (3-5)
</commit_message>
<xml_diff>
--- a/02/Tasks/2. CSharp-Frameworks-ASPNET-Essentials-Exercises-Part-2.docx
+++ b/02/Tasks/2. CSharp-Frameworks-ASPNET-Essentials-Exercises-Part-2.docx
@@ -159,8 +159,6 @@
           <w:highlight w:val="green"/>
         </w:rPr>
       </w:pPr>
-      <w:bookmarkStart w:id="0" w:name="_GoBack"/>
-      <w:bookmarkEnd w:id="0"/>
       <w:r>
         <w:rPr>
           <w:highlight w:val="green"/>
@@ -218,132 +216,204 @@
     <w:p>
       <w:pPr>
         <w:pStyle w:val="Heading2"/>
+        <w:rPr>
+          <w:highlight w:val="green"/>
+        </w:rPr>
       </w:pPr>
       <w:r>
+        <w:rPr>
+          <w:highlight w:val="green"/>
+        </w:rPr>
         <w:t>Add Parts</w:t>
       </w:r>
     </w:p>
     <w:p>
       <w:r>
+        <w:rPr>
+          <w:highlight w:val="green"/>
+        </w:rPr>
         <w:t xml:space="preserve">Add functionality to </w:t>
       </w:r>
       <w:r>
         <w:rPr>
           <w:b/>
+          <w:highlight w:val="green"/>
         </w:rPr>
         <w:t>add car parts</w:t>
       </w:r>
       <w:r>
+        <w:rPr>
+          <w:highlight w:val="green"/>
+        </w:rPr>
         <w:t xml:space="preserve">. A car park should be added successfully by only providing </w:t>
       </w:r>
       <w:r>
         <w:rPr>
           <w:b/>
+          <w:highlight w:val="green"/>
         </w:rPr>
         <w:t>name, price</w:t>
       </w:r>
       <w:r>
+        <w:rPr>
+          <w:highlight w:val="green"/>
+        </w:rPr>
         <w:t xml:space="preserve"> and </w:t>
       </w:r>
       <w:r>
         <w:rPr>
           <w:b/>
+          <w:highlight w:val="green"/>
         </w:rPr>
         <w:t>supplier</w:t>
       </w:r>
       <w:r>
+        <w:rPr>
+          <w:highlight w:val="green"/>
+        </w:rPr>
         <w:t xml:space="preserve">. The </w:t>
       </w:r>
       <w:r>
         <w:rPr>
           <w:b/>
+          <w:highlight w:val="green"/>
         </w:rPr>
         <w:t>default quantity</w:t>
       </w:r>
       <w:r>
+        <w:rPr>
+          <w:highlight w:val="green"/>
+        </w:rPr>
         <w:t xml:space="preserve"> if not specified explicitly is </w:t>
       </w:r>
       <w:r>
         <w:rPr>
           <w:b/>
+          <w:highlight w:val="green"/>
         </w:rPr>
         <w:t>1</w:t>
       </w:r>
       <w:r>
+        <w:rPr>
+          <w:highlight w:val="green"/>
+        </w:rPr>
         <w:t>. Use appropriate controls for the form and well formatted labels for the input fields.</w:t>
       </w:r>
     </w:p>
     <w:p>
       <w:pPr>
         <w:pStyle w:val="Heading2"/>
+        <w:rPr>
+          <w:highlight w:val="green"/>
+        </w:rPr>
       </w:pPr>
       <w:r>
+        <w:rPr>
+          <w:highlight w:val="green"/>
+        </w:rPr>
         <w:t>Delete Parts</w:t>
       </w:r>
     </w:p>
     <w:p>
       <w:r>
+        <w:rPr>
+          <w:highlight w:val="green"/>
+        </w:rPr>
         <w:t xml:space="preserve">Add functionality to see a </w:t>
       </w:r>
       <w:r>
         <w:rPr>
           <w:b/>
+          <w:highlight w:val="green"/>
         </w:rPr>
         <w:t>list of all parts</w:t>
       </w:r>
       <w:r>
+        <w:rPr>
+          <w:highlight w:val="green"/>
+        </w:rPr>
         <w:t xml:space="preserve"> with option to </w:t>
       </w:r>
       <w:r>
         <w:rPr>
           <w:b/>
+          <w:highlight w:val="green"/>
         </w:rPr>
         <w:t>delete</w:t>
       </w:r>
       <w:r>
+        <w:rPr>
+          <w:highlight w:val="green"/>
+        </w:rPr>
         <w:t xml:space="preserve"> any of them</w:t>
       </w:r>
       <w:r>
+        <w:rPr>
+          <w:highlight w:val="green"/>
+        </w:rPr>
         <w:t xml:space="preserve">. When trying to delete some part the user should be </w:t>
       </w:r>
       <w:r>
         <w:rPr>
           <w:b/>
+          <w:highlight w:val="green"/>
         </w:rPr>
         <w:t xml:space="preserve">prompted </w:t>
       </w:r>
       <w:r>
+        <w:rPr>
+          <w:highlight w:val="green"/>
+        </w:rPr>
         <w:t>for confirmation and if the user confirms then the part should be deleted from the database.</w:t>
       </w:r>
     </w:p>
     <w:p>
       <w:pPr>
         <w:pStyle w:val="Heading2"/>
-      </w:pPr>
+        <w:rPr>
+          <w:highlight w:val="green"/>
+        </w:rPr>
+      </w:pPr>
+      <w:bookmarkStart w:id="0" w:name="_GoBack"/>
+      <w:bookmarkEnd w:id="0"/>
       <w:r>
+        <w:rPr>
+          <w:highlight w:val="green"/>
+        </w:rPr>
         <w:t>Edit Parts</w:t>
       </w:r>
     </w:p>
     <w:p>
       <w:r>
+        <w:rPr>
+          <w:highlight w:val="green"/>
+        </w:rPr>
         <w:t xml:space="preserve">Once part is added to the database its </w:t>
       </w:r>
       <w:r>
         <w:rPr>
           <w:b/>
+          <w:highlight w:val="green"/>
         </w:rPr>
         <w:t>price</w:t>
       </w:r>
       <w:r>
+        <w:rPr>
+          <w:highlight w:val="green"/>
+        </w:rPr>
         <w:t xml:space="preserve"> and </w:t>
       </w:r>
       <w:r>
         <w:rPr>
           <w:b/>
+          <w:highlight w:val="green"/>
         </w:rPr>
         <w:t>quantity</w:t>
       </w:r>
       <w:r>
+        <w:rPr>
+          <w:highlight w:val="green"/>
+        </w:rPr>
         <w:t xml:space="preserve"> can be modified. All other fields are not allowed to be changed after that.</w:t>
       </w:r>
     </w:p>
@@ -786,7 +856,7 @@
         </mc:Choice>
         <mc:Fallback>
           <w:pict>
-            <v:line w14:anchorId="2AE1DF2A" id="Straight Connector 1" o:spid="_x0000_s1026" style="position:absolute;flip:y;z-index:251666432;visibility:visible;mso-wrap-style:square;mso-wrap-distance-left:9pt;mso-wrap-distance-top:0;mso-wrap-distance-right:9pt;mso-wrap-distance-bottom:0;mso-position-horizontal:absolute;mso-position-horizontal-relative:text;mso-position-vertical:absolute;mso-position-vertical-relative:text" from="-.1pt,5.2pt" to="520.7pt,5.2pt" o:gfxdata="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" strokecolor="#f37123" strokeweight="1pt">
+            <v:line w14:anchorId="6A441B05" id="Straight Connector 1" o:spid="_x0000_s1026" style="position:absolute;flip:y;z-index:251666432;visibility:visible;mso-wrap-style:square;mso-wrap-distance-left:9pt;mso-wrap-distance-top:0;mso-wrap-distance-right:9pt;mso-wrap-distance-bottom:0;mso-position-horizontal:absolute;mso-position-horizontal-relative:text;mso-position-vertical:absolute;mso-position-vertical-relative:text" from="-.1pt,5.2pt" to="520.7pt,5.2pt" o:gfxdata="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" strokecolor="#f37123" strokeweight="1pt">
               <v:stroke endcap="round"/>
             </v:line>
           </w:pict>
@@ -1351,7 +1421,7 @@
                                 <wp:extent cx="200025" cy="200025"/>
                                 <wp:effectExtent l="0" t="0" r="9525" b="9525"/>
                                 <wp:docPr id="73" name="Picture 73" title="Software University Foundation">
-                                  <a:hlinkClick xmlns:a="http://schemas.openxmlformats.org/drawingml/2006/main" r:id="rId1"/>
+                                  <a:hlinkClick xmlns:a="http://schemas.openxmlformats.org/drawingml/2006/main" r:id="rId4"/>
                                 </wp:docPr>
                                 <wp:cNvGraphicFramePr/>
                                 <a:graphic xmlns:a="http://schemas.openxmlformats.org/drawingml/2006/main">
@@ -1945,7 +2015,7 @@
                           <wp:extent cx="200025" cy="200025"/>
                           <wp:effectExtent l="0" t="0" r="9525" b="9525"/>
                           <wp:docPr id="73" name="Picture 73" title="Software University Foundation">
-                            <a:hlinkClick xmlns:a="http://schemas.openxmlformats.org/drawingml/2006/main" r:id="rId25"/>
+                            <a:hlinkClick xmlns:a="http://schemas.openxmlformats.org/drawingml/2006/main" r:id="rId4"/>
                           </wp:docPr>
                           <wp:cNvGraphicFramePr/>
                           <a:graphic xmlns:a="http://schemas.openxmlformats.org/drawingml/2006/main">
@@ -1953,7 +2023,7 @@
                               <pic:pic xmlns:pic="http://schemas.openxmlformats.org/drawingml/2006/picture">
                                 <pic:nvPicPr>
                                   <pic:cNvPr id="94" name="Picture 4" title="Software University Foundation">
-                                    <a:hlinkClick r:id="rId25"/>
+                                    <a:hlinkClick r:id="rId4"/>
                                   </pic:cNvPr>
                                   <pic:cNvPicPr/>
                                 </pic:nvPicPr>
@@ -8155,7 +8225,7 @@
 </file>
 
 <file path=customXml/itemProps1.xml><?xml version="1.0" encoding="utf-8"?>
-<ds:datastoreItem xmlns:ds="http://schemas.openxmlformats.org/officeDocument/2006/customXml" ds:itemID="{69356A19-942D-45F7-8BA6-E28EF313B5C5}">
+<ds:datastoreItem xmlns:ds="http://schemas.openxmlformats.org/officeDocument/2006/customXml" ds:itemID="{73BD85B7-1B2D-4853-A3C2-6822747949AA}">
   <ds:schemaRefs>
     <ds:schemaRef ds:uri="http://schemas.openxmlformats.org/officeDocument/2006/bibliography"/>
   </ds:schemaRefs>

</xml_diff>

<commit_message>
CarDealer Exercise 2 Final
</commit_message>
<xml_diff>
--- a/02/Tasks/2. CSharp-Frameworks-ASPNET-Essentials-Exercises-Part-2.docx
+++ b/02/Tasks/2. CSharp-Frameworks-ASPNET-Essentials-Exercises-Part-2.docx
@@ -6,20 +6,33 @@
       <w:pPr>
         <w:pStyle w:val="Heading1"/>
         <w:jc w:val="center"/>
+        <w:rPr>
+          <w:highlight w:val="green"/>
+        </w:rPr>
       </w:pPr>
       <w:r>
+        <w:rPr>
+          <w:highlight w:val="green"/>
+        </w:rPr>
         <w:t xml:space="preserve">Exercises: </w:t>
       </w:r>
       <w:r>
+        <w:rPr>
+          <w:highlight w:val="green"/>
+        </w:rPr>
         <w:t>ASP.NET Essentials</w:t>
       </w:r>
       <w:r>
         <w:rPr>
+          <w:highlight w:val="green"/>
           <w:lang w:val="bg-BG"/>
         </w:rPr>
         <w:t xml:space="preserve"> – </w:t>
       </w:r>
       <w:r>
+        <w:rPr>
+          <w:highlight w:val="green"/>
+        </w:rPr>
         <w:t>Part 2</w:t>
       </w:r>
     </w:p>
@@ -27,11 +40,13 @@
       <w:pPr>
         <w:rPr>
           <w:noProof/>
+          <w:highlight w:val="green"/>
         </w:rPr>
       </w:pPr>
       <w:r>
         <w:rPr>
           <w:noProof/>
+          <w:highlight w:val="green"/>
         </w:rPr>
         <w:t xml:space="preserve">Problems for exercises and homework for the </w:t>
       </w:r>
@@ -40,6 +55,7 @@
           <w:rPr>
             <w:rStyle w:val="Hyperlink"/>
             <w:noProof/>
+            <w:highlight w:val="green"/>
           </w:rPr>
           <w:t>“</w:t>
         </w:r>
@@ -47,6 +63,7 @@
           <w:rPr>
             <w:rStyle w:val="Hyperlink"/>
             <w:noProof/>
+            <w:highlight w:val="green"/>
           </w:rPr>
           <w:t>C# MVC Frameworks - ASP.NET</w:t>
         </w:r>
@@ -54,6 +71,7 @@
           <w:rPr>
             <w:rStyle w:val="Hyperlink"/>
             <w:noProof/>
+            <w:highlight w:val="green"/>
           </w:rPr>
           <w:t>” course @ SoftUni</w:t>
         </w:r>
@@ -61,6 +79,7 @@
       <w:r>
         <w:rPr>
           <w:noProof/>
+          <w:highlight w:val="green"/>
         </w:rPr>
         <w:t>.</w:t>
       </w:r>
@@ -84,6 +103,7 @@
     <w:p>
       <w:pPr>
         <w:rPr>
+          <w:highlight w:val="green"/>
           <w:lang w:val="bg-BG"/>
         </w:rPr>
       </w:pPr>
@@ -167,6 +187,11 @@
       </w:r>
     </w:p>
     <w:p>
+      <w:pPr>
+        <w:rPr>
+          <w:highlight w:val="green"/>
+        </w:rPr>
+      </w:pPr>
       <w:r>
         <w:rPr>
           <w:highlight w:val="green"/>
@@ -228,6 +253,11 @@
       </w:r>
     </w:p>
     <w:p>
+      <w:pPr>
+        <w:rPr>
+          <w:highlight w:val="green"/>
+        </w:rPr>
+      </w:pPr>
       <w:r>
         <w:rPr>
           <w:highlight w:val="green"/>
@@ -315,6 +345,11 @@
       </w:r>
     </w:p>
     <w:p>
+      <w:pPr>
+        <w:rPr>
+          <w:highlight w:val="green"/>
+        </w:rPr>
+      </w:pPr>
       <w:r>
         <w:rPr>
           <w:highlight w:val="green"/>
@@ -374,8 +409,6 @@
           <w:highlight w:val="green"/>
         </w:rPr>
       </w:pPr>
-      <w:bookmarkStart w:id="0" w:name="_GoBack"/>
-      <w:bookmarkEnd w:id="0"/>
       <w:r>
         <w:rPr>
           <w:highlight w:val="green"/>
@@ -384,6 +417,11 @@
       </w:r>
     </w:p>
     <w:p>
+      <w:pPr>
+        <w:rPr>
+          <w:highlight w:val="green"/>
+        </w:rPr>
+      </w:pPr>
       <w:r>
         <w:rPr>
           <w:highlight w:val="green"/>
@@ -420,40 +458,66 @@
     <w:p>
       <w:pPr>
         <w:pStyle w:val="Heading2"/>
+        <w:rPr>
+          <w:highlight w:val="green"/>
+        </w:rPr>
       </w:pPr>
       <w:r>
+        <w:rPr>
+          <w:highlight w:val="green"/>
+        </w:rPr>
         <w:t>Add Cars</w:t>
       </w:r>
     </w:p>
     <w:p>
+      <w:pPr>
+        <w:rPr>
+          <w:highlight w:val="green"/>
+        </w:rPr>
+      </w:pPr>
       <w:r>
+        <w:rPr>
+          <w:highlight w:val="green"/>
+        </w:rPr>
         <w:t xml:space="preserve">Add functionality to </w:t>
       </w:r>
       <w:r>
         <w:rPr>
           <w:b/>
+          <w:highlight w:val="green"/>
         </w:rPr>
         <w:t>add cars</w:t>
       </w:r>
       <w:r>
+        <w:rPr>
+          <w:highlight w:val="green"/>
+        </w:rPr>
         <w:t xml:space="preserve"> to the database. A car should be added if has valid </w:t>
       </w:r>
       <w:r>
         <w:rPr>
           <w:b/>
+          <w:highlight w:val="green"/>
         </w:rPr>
         <w:t>make, model</w:t>
       </w:r>
       <w:r>
+        <w:rPr>
+          <w:highlight w:val="green"/>
+        </w:rPr>
         <w:t xml:space="preserve"> and </w:t>
       </w:r>
       <w:r>
         <w:rPr>
           <w:b/>
+          <w:highlight w:val="green"/>
         </w:rPr>
         <w:t>travelled distance</w:t>
       </w:r>
       <w:r>
+        <w:rPr>
+          <w:highlight w:val="green"/>
+        </w:rPr>
         <w:t xml:space="preserve">. Choose appropriate controls for the form and well formatted labels for the input fields. </w:t>
       </w:r>
     </w:p>
@@ -461,15 +525,27 @@
       <w:pPr>
         <w:pStyle w:val="Heading2"/>
         <w:rPr>
+          <w:highlight w:val="green"/>
           <w:lang w:val="bg-BG"/>
         </w:rPr>
       </w:pPr>
       <w:r>
+        <w:rPr>
+          <w:highlight w:val="green"/>
+        </w:rPr>
         <w:t>Add Cars with Parts</w:t>
       </w:r>
     </w:p>
     <w:p>
+      <w:pPr>
+        <w:rPr>
+          <w:highlight w:val="green"/>
+        </w:rPr>
+      </w:pPr>
       <w:r>
+        <w:rPr>
+          <w:highlight w:val="green"/>
+        </w:rPr>
         <w:t>Modify the form from the previous exercise and add another control that allows adding parts for the car. This might be:</w:t>
       </w:r>
     </w:p>
@@ -480,20 +556,28 @@
           <w:ilvl w:val="0"/>
           <w:numId w:val="42"/>
         </w:numPr>
+        <w:rPr>
+          <w:highlight w:val="green"/>
+        </w:rPr>
       </w:pPr>
       <w:r>
         <w:rPr>
           <w:b/>
+          <w:highlight w:val="green"/>
         </w:rPr>
         <w:t>T</w:t>
       </w:r>
       <w:r>
         <w:rPr>
           <w:b/>
+          <w:highlight w:val="green"/>
         </w:rPr>
         <w:t>ext field</w:t>
       </w:r>
       <w:r>
+        <w:rPr>
+          <w:highlight w:val="green"/>
+        </w:rPr>
         <w:t xml:space="preserve"> where the IDs of the parts can be placed separated with a space</w:t>
       </w:r>
     </w:p>
@@ -504,22 +588,33 @@
           <w:ilvl w:val="0"/>
           <w:numId w:val="42"/>
         </w:numPr>
+        <w:rPr>
+          <w:highlight w:val="green"/>
+        </w:rPr>
       </w:pPr>
       <w:r>
+        <w:rPr>
+          <w:highlight w:val="green"/>
+        </w:rPr>
         <w:t>G</w:t>
       </w:r>
       <w:r>
+        <w:rPr>
+          <w:highlight w:val="green"/>
+        </w:rPr>
         <w:t xml:space="preserve">roup of </w:t>
       </w:r>
       <w:r>
         <w:rPr>
           <w:b/>
+          <w:highlight w:val="green"/>
         </w:rPr>
         <w:t>check</w:t>
       </w:r>
       <w:r>
         <w:rPr>
           <w:b/>
+          <w:highlight w:val="green"/>
         </w:rPr>
         <w:t>boxes</w:t>
       </w:r>
@@ -531,24 +626,40 @@
           <w:ilvl w:val="0"/>
           <w:numId w:val="42"/>
         </w:numPr>
+        <w:rPr>
+          <w:highlight w:val="green"/>
+        </w:rPr>
       </w:pPr>
       <w:r>
+        <w:rPr>
+          <w:highlight w:val="green"/>
+        </w:rPr>
         <w:t>**M</w:t>
       </w:r>
       <w:r>
+        <w:rPr>
+          <w:highlight w:val="green"/>
+        </w:rPr>
         <w:t xml:space="preserve">ultiple </w:t>
       </w:r>
       <w:r>
         <w:rPr>
           <w:b/>
+          <w:highlight w:val="green"/>
         </w:rPr>
         <w:t xml:space="preserve">dropdown </w:t>
       </w:r>
       <w:r>
+        <w:rPr>
+          <w:highlight w:val="green"/>
+        </w:rPr>
         <w:t>fields</w:t>
       </w:r>
     </w:p>
-    <w:p/>
+    <w:p>
+      <w:bookmarkStart w:id="0" w:name="_GoBack"/>
+      <w:bookmarkEnd w:id="0"/>
+    </w:p>
     <w:sectPr>
       <w:headerReference w:type="default" r:id="rId9"/>
       <w:footerReference w:type="default" r:id="rId10"/>
@@ -856,7 +967,7 @@
         </mc:Choice>
         <mc:Fallback>
           <w:pict>
-            <v:line w14:anchorId="6A441B05" id="Straight Connector 1" o:spid="_x0000_s1026" style="position:absolute;flip:y;z-index:251666432;visibility:visible;mso-wrap-style:square;mso-wrap-distance-left:9pt;mso-wrap-distance-top:0;mso-wrap-distance-right:9pt;mso-wrap-distance-bottom:0;mso-position-horizontal:absolute;mso-position-horizontal-relative:text;mso-position-vertical:absolute;mso-position-vertical-relative:text" from="-.1pt,5.2pt" to="520.7pt,5.2pt" o:gfxdata="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" strokecolor="#f37123" strokeweight="1pt">
+            <v:line w14:anchorId="29BC175A" id="Straight Connector 1" o:spid="_x0000_s1026" style="position:absolute;flip:y;z-index:251666432;visibility:visible;mso-wrap-style:square;mso-wrap-distance-left:9pt;mso-wrap-distance-top:0;mso-wrap-distance-right:9pt;mso-wrap-distance-bottom:0;mso-position-horizontal:absolute;mso-position-horizontal-relative:text;mso-position-vertical:absolute;mso-position-vertical-relative:text" from="-.1pt,5.2pt" to="520.7pt,5.2pt" o:gfxdata="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" strokecolor="#f37123" strokeweight="1pt">
               <v:stroke endcap="round"/>
             </v:line>
           </w:pict>
@@ -1421,7 +1532,7 @@
                                 <wp:extent cx="200025" cy="200025"/>
                                 <wp:effectExtent l="0" t="0" r="9525" b="9525"/>
                                 <wp:docPr id="73" name="Picture 73" title="Software University Foundation">
-                                  <a:hlinkClick xmlns:a="http://schemas.openxmlformats.org/drawingml/2006/main" r:id="rId4"/>
+                                  <a:hlinkClick xmlns:a="http://schemas.openxmlformats.org/drawingml/2006/main" r:id="rId1"/>
                                 </wp:docPr>
                                 <wp:cNvGraphicFramePr/>
                                 <a:graphic xmlns:a="http://schemas.openxmlformats.org/drawingml/2006/main">
@@ -1429,7 +1540,7 @@
                                     <pic:pic xmlns:pic="http://schemas.openxmlformats.org/drawingml/2006/picture">
                                       <pic:nvPicPr>
                                         <pic:cNvPr id="94" name="Picture 4" title="Software University Foundation">
-                                          <a:hlinkClick r:id="rId1"/>
+                                          <a:hlinkClick r:id="rId4"/>
                                         </pic:cNvPr>
                                         <pic:cNvPicPr/>
                                       </pic:nvPicPr>
@@ -2015,7 +2126,7 @@
                           <wp:extent cx="200025" cy="200025"/>
                           <wp:effectExtent l="0" t="0" r="9525" b="9525"/>
                           <wp:docPr id="73" name="Picture 73" title="Software University Foundation">
-                            <a:hlinkClick xmlns:a="http://schemas.openxmlformats.org/drawingml/2006/main" r:id="rId4"/>
+                            <a:hlinkClick xmlns:a="http://schemas.openxmlformats.org/drawingml/2006/main" r:id="rId25"/>
                           </wp:docPr>
                           <wp:cNvGraphicFramePr/>
                           <a:graphic xmlns:a="http://schemas.openxmlformats.org/drawingml/2006/main">
@@ -2023,7 +2134,7 @@
                               <pic:pic xmlns:pic="http://schemas.openxmlformats.org/drawingml/2006/picture">
                                 <pic:nvPicPr>
                                   <pic:cNvPr id="94" name="Picture 4" title="Software University Foundation">
-                                    <a:hlinkClick r:id="rId4"/>
+                                    <a:hlinkClick r:id="rId25"/>
                                   </pic:cNvPr>
                                   <pic:cNvPicPr/>
                                 </pic:nvPicPr>
@@ -8225,7 +8336,7 @@
 </file>
 
 <file path=customXml/itemProps1.xml><?xml version="1.0" encoding="utf-8"?>
-<ds:datastoreItem xmlns:ds="http://schemas.openxmlformats.org/officeDocument/2006/customXml" ds:itemID="{73BD85B7-1B2D-4853-A3C2-6822747949AA}">
+<ds:datastoreItem xmlns:ds="http://schemas.openxmlformats.org/officeDocument/2006/customXml" ds:itemID="{324D2D7D-D5CB-492C-9F1D-6FCCD6D8148E}">
   <ds:schemaRefs>
     <ds:schemaRef ds:uri="http://schemas.openxmlformats.org/officeDocument/2006/bibliography"/>
   </ds:schemaRefs>

</xml_diff>